<commit_message>
Oracle Sql Assignments added
</commit_message>
<xml_diff>
--- a/Oracle_Sql/Day-8 Assignments.docx
+++ b/Oracle_Sql/Day-8 Assignments.docx
@@ -82,7 +82,27 @@
           <w:sz w:val="24"/>
           <w:szCs w:val="24"/>
         </w:rPr>
-        <w:t>reate a product table with necessary attribute.</w:t>
+        <w:t>reate a product table wi</w:t>
+      </w:r>
+      <w:r>
+        <w:rPr>
+          <w:rFonts w:cstheme="minorHAnsi"/>
+          <w:b/>
+          <w:bCs/>
+          <w:sz w:val="24"/>
+          <w:szCs w:val="24"/>
+        </w:rPr>
+        <w:t>t</w:t>
+      </w:r>
+      <w:r>
+        <w:rPr>
+          <w:rFonts w:cstheme="minorHAnsi"/>
+          <w:b/>
+          <w:bCs/>
+          <w:sz w:val="24"/>
+          <w:szCs w:val="24"/>
+        </w:rPr>
+        <w:t>h necessary attribute.</w:t>
       </w:r>
     </w:p>
     <w:p>

</xml_diff>